<commit_message>
Cleaning up the Design stuff
</commit_message>
<xml_diff>
--- a/Meeting Minutes/Minutes - Week 011.docx
+++ b/Meeting Minutes/Minutes - Week 011.docx
@@ -63,17 +63,27 @@
         <w:t>Marta</w:t>
       </w:r>
     </w:p>
-    <w:p xmlns:wp14="http://schemas.microsoft.com/office/word/2010/wordml" wp14:textId="77777777">
-      <w:r>
-        <w:t>Apologies</w:t>
-      </w:r>
-      <w:r>
-        <w:t>: none</w:t>
-      </w:r>
-    </w:p>
-    <w:p xmlns:wp14="http://schemas.microsoft.com/office/word/2010/wordml" wp14:textId="77777777">
-      <w:r>
-        <w:t>Not attended: Tyler, Eva, Jack</w:t>
+    <w:p>
+      <w:pPr>
+        <w:pStyle w:val="Normal"/>
+      </w:pPr>
+      <w:r>
+        <w:rPr/>
+        <w:t>Apologies: Tyler</w:t>
+      </w:r>
+      <w:r>
+        <w:rPr/>
+        <w:t xml:space="preserve">, </w:t>
+      </w:r>
+      <w:r>
+        <w:rPr/>
+        <w:t>Jack</w:t>
+      </w:r>
+    </w:p>
+    <w:p xmlns:wp14="http://schemas.microsoft.com/office/word/2010/wordml" wp14:textId="68312EF0">
+      <w:r>
+        <w:rPr/>
+        <w:t>Not attended: Eva</w:t>
       </w:r>
     </w:p>
     <w:p xmlns:wp14="http://schemas.microsoft.com/office/word/2010/wordml" wp14:textId="77777777">
@@ -101,29 +111,37 @@
         <w:t>Finishing levels for our game</w:t>
       </w:r>
     </w:p>
-    <w:p xmlns:wp14="http://schemas.microsoft.com/office/word/2010/wordml" wp14:textId="50558C81">
-      <w:r>
-        <w:rPr/>
-        <w:t>What went well:  Marta attended ready to do work that was supposed to be done but no one showed up</w:t>
-      </w:r>
-      <w:r>
-        <w:rPr/>
-        <w:t>.</w:t>
-      </w:r>
-    </w:p>
-    <w:p xmlns:wp14="http://schemas.microsoft.com/office/word/2010/wordml" wp14:textId="77777777">
-      <w:r>
-        <w:t xml:space="preserve">What Went poorly: </w:t>
-      </w:r>
-      <w:r>
-        <w:t xml:space="preserve">Everyone </w:t>
-      </w:r>
-      <w:r>
-        <w:t xml:space="preserve">else was not able to attend for unknown reasons. There had been no apology or reason behind their absence. </w:t>
+    <w:p xmlns:wp14="http://schemas.microsoft.com/office/word/2010/wordml" wp14:textId="7A2B5A38">
+      <w:r>
+        <w:rPr/>
+        <w:t>What went well:  Marta</w:t>
+      </w:r>
+      <w:r>
+        <w:rPr/>
+        <w:t xml:space="preserve"> was the only member that showed up. All of Jack’s and Eva’s Tasks were completed at the before the beginning of Easter.</w:t>
+      </w:r>
+    </w:p>
+    <w:p xmlns:wp14="http://schemas.microsoft.com/office/word/2010/wordml" wp14:textId="5DD02438">
+      <w:r>
+        <w:rPr/>
+        <w:t>What Went poorly: Everyone else was not able to attend for unknown reasons. T</w:t>
+      </w:r>
+      <w:r>
+        <w:rPr/>
+        <w:t>here were two delayed apologies on Discord from Jack and Tyler.</w:t>
       </w:r>
       <w:bookmarkStart w:name="_GoBack" w:id="0"/>
       <w:bookmarkEnd w:id="0"/>
     </w:p>
+    <w:p>
+      <w:pPr>
+        <w:pStyle w:val="Normal"/>
+      </w:pPr>
+      <w:r>
+        <w:rPr/>
+        <w:t>The entire Easter holiday had little productivity towards the Group Project.</w:t>
+      </w:r>
+    </w:p>
     <w:p xmlns:wp14="http://schemas.microsoft.com/office/word/2010/wordml" wp14:textId="77777777">
       <w:r>
         <w:rPr>
@@ -154,43 +172,44 @@
         <w:t>Task:</w:t>
       </w:r>
     </w:p>
-    <w:p xmlns:wp14="http://schemas.microsoft.com/office/word/2010/wordml" wp14:textId="2491FD5B">
-      <w:r>
-        <w:rPr/>
-        <w:t>Jack: - /</w:t>
-      </w:r>
-    </w:p>
-    <w:p xmlns:wp14="http://schemas.microsoft.com/office/word/2010/wordml" wp14:textId="77777777">
-      <w:r>
-        <w:t>Marta: -</w:t>
-      </w:r>
-      <w:r>
-        <w:t xml:space="preserve"> </w:t>
-      </w:r>
-      <w:r>
-        <w:t>/</w:t>
-      </w:r>
-    </w:p>
-    <w:p xmlns:wp14="http://schemas.microsoft.com/office/word/2010/wordml" wp14:textId="77777777">
-      <w:r>
-        <w:t xml:space="preserve">Eva: </w:t>
-      </w:r>
-      <w:r>
-        <w:t>- /</w:t>
-      </w:r>
-    </w:p>
-    <w:p xmlns:wp14="http://schemas.microsoft.com/office/word/2010/wordml" wp14:textId="77777777">
-      <w:r>
-        <w:t>Tyler: -</w:t>
-      </w:r>
-      <w:r>
-        <w:t xml:space="preserve"> </w:t>
-      </w:r>
-      <w:r>
-        <w:t xml:space="preserve"> </w:t>
-      </w:r>
-      <w:r>
-        <w:t>/</w:t>
+    <w:p xmlns:wp14="http://schemas.microsoft.com/office/word/2010/wordml" wp14:textId="0BEC3F25">
+      <w:r>
+        <w:rPr/>
+        <w:t xml:space="preserve">Jack: - </w:t>
+      </w:r>
+      <w:r>
+        <w:rPr/>
+        <w:t>N/A</w:t>
+      </w:r>
+    </w:p>
+    <w:p xmlns:wp14="http://schemas.microsoft.com/office/word/2010/wordml" wp14:textId="14E1A147">
+      <w:r>
+        <w:rPr/>
+        <w:t xml:space="preserve">Marta: - </w:t>
+      </w:r>
+      <w:r>
+        <w:rPr/>
+        <w:t>Complete Pre-Easter Tasks.</w:t>
+      </w:r>
+    </w:p>
+    <w:p xmlns:wp14="http://schemas.microsoft.com/office/word/2010/wordml" wp14:textId="5C57FF1D">
+      <w:r>
+        <w:rPr/>
+        <w:t xml:space="preserve">Eva: - </w:t>
+      </w:r>
+      <w:r>
+        <w:rPr/>
+        <w:t>N/A</w:t>
+      </w:r>
+    </w:p>
+    <w:p xmlns:wp14="http://schemas.microsoft.com/office/word/2010/wordml" wp14:textId="1CE5C37C">
+      <w:r>
+        <w:rPr/>
+        <w:t xml:space="preserve">Tyler: -  </w:t>
+      </w:r>
+      <w:r>
+        <w:rPr/>
+        <w:t>Complete Pre-Easter Tasks.</w:t>
       </w:r>
     </w:p>
     <w:p xmlns:wp14="http://schemas.microsoft.com/office/word/2010/wordml" wp14:textId="77777777">

</xml_diff>